<commit_message>
(PMO)  - Multiple characters are now rendered on Screen.  - CGlobal was added to manage all global variables including all players and Maps.  - Ghosts now spawn in bases.  - Players are now selectable and render in the centre of the screen with a scrolling map.  - Basic player control system completed. (Media)  - Added new tile, "Eaten", for when a tile is eaten.
git-svn-id: svn+ssh://supergirl.dreamhost.com/home/sulfate/svn/pikpik@3 d6e08b45-3f4a-0410-be67-99b8f2306d8d
</commit_message>
<xml_diff>
--- a/Docs/PMO Milestone Schedule.docx
+++ b/Docs/PMO Milestone Schedule.docx
@@ -357,14 +357,8 @@
           <w:ilvl w:val="0"/>
           <w:numId w:val="2"/>
         </w:numPr>
-        <w:rPr>
-          <w:strike/>
-        </w:rPr>
-      </w:pPr>
-      <w:r>
-        <w:rPr>
-          <w:strike/>
-        </w:rPr>
+      </w:pPr>
+      <w:r>
         <w:t>Finalise prototype images.</w:t>
       </w:r>
     </w:p>
@@ -375,8 +369,14 @@
           <w:ilvl w:val="0"/>
           <w:numId w:val="2"/>
         </w:numPr>
-      </w:pPr>
-      <w:r>
+        <w:rPr>
+          <w:strike/>
+        </w:rPr>
+      </w:pPr>
+      <w:r>
+        <w:rPr>
+          <w:strike/>
+        </w:rPr>
         <w:t>Implement the character control system.</w:t>
       </w:r>
     </w:p>
@@ -387,8 +387,14 @@
           <w:ilvl w:val="1"/>
           <w:numId w:val="2"/>
         </w:numPr>
-      </w:pPr>
-      <w:r>
+        <w:rPr>
+          <w:strike/>
+        </w:rPr>
+      </w:pPr>
+      <w:r>
+        <w:rPr>
+          <w:strike/>
+        </w:rPr>
         <w:t>Swappable character type.</w:t>
       </w:r>
     </w:p>
@@ -399,14 +405,26 @@
           <w:ilvl w:val="1"/>
           <w:numId w:val="2"/>
         </w:numPr>
-      </w:pPr>
-      <w:r>
+        <w:rPr>
+          <w:strike/>
+        </w:rPr>
+      </w:pPr>
+      <w:r>
+        <w:rPr>
+          <w:strike/>
+        </w:rPr>
         <w:t xml:space="preserve">Map </w:t>
       </w:r>
       <w:r>
+        <w:rPr>
+          <w:strike/>
+        </w:rPr>
         <w:t>centring</w:t>
       </w:r>
       <w:r>
+        <w:rPr>
+          <w:strike/>
+        </w:rPr>
         <w:t xml:space="preserve"> and scrolling.</w:t>
       </w:r>
     </w:p>
@@ -417,8 +435,14 @@
           <w:ilvl w:val="1"/>
           <w:numId w:val="2"/>
         </w:numPr>
-      </w:pPr>
-      <w:r>
+        <w:rPr>
+          <w:strike/>
+        </w:rPr>
+      </w:pPr>
+      <w:r>
+        <w:rPr>
+          <w:strike/>
+        </w:rPr>
         <w:t>Other characters rendering on the map.</w:t>
       </w:r>
     </w:p>
@@ -429,8 +453,14 @@
           <w:ilvl w:val="1"/>
           <w:numId w:val="2"/>
         </w:numPr>
-      </w:pPr>
-      <w:r>
+        <w:rPr>
+          <w:strike/>
+        </w:rPr>
+      </w:pPr>
+      <w:r>
+        <w:rPr>
+          <w:strike/>
+        </w:rPr>
         <w:t>Map visualisation masking for ghosts.</w:t>
       </w:r>
     </w:p>
@@ -477,11 +507,13 @@
       </w:r>
     </w:p>
     <w:p/>
+    <w:p/>
     <w:p>
       <w:pPr>
         <w:pStyle w:val="Heading1"/>
       </w:pPr>
       <w:r>
+        <w:lastRenderedPageBreak/>
         <w:t>Milestone 3</w:t>
       </w:r>
     </w:p>
@@ -495,7 +527,6 @@
         </w:numPr>
       </w:pPr>
       <w:r>
-        <w:lastRenderedPageBreak/>
         <w:t>Add advanced map features to the game.</w:t>
       </w:r>
     </w:p>
@@ -583,6 +614,18 @@
         <w:t>Add some security features to the network system.</w:t>
       </w:r>
     </w:p>
+    <w:p>
+      <w:pPr>
+        <w:pStyle w:val="ListParagraph"/>
+        <w:numPr>
+          <w:ilvl w:val="0"/>
+          <w:numId w:val="3"/>
+        </w:numPr>
+      </w:pPr>
+      <w:r>
+        <w:t>Add the pellet gauge to the game.</w:t>
+      </w:r>
+    </w:p>
     <w:p/>
     <w:p>
       <w:pPr>
@@ -651,6 +694,30 @@
       </w:pPr>
       <w:r>
         <w:t>Add menu sound and music into the game.</w:t>
+      </w:r>
+    </w:p>
+    <w:p>
+      <w:pPr>
+        <w:pStyle w:val="ListParagraph"/>
+        <w:numPr>
+          <w:ilvl w:val="0"/>
+          <w:numId w:val="4"/>
+        </w:numPr>
+      </w:pPr>
+      <w:r>
+        <w:t>Implement simple Ghost and PacMan AI.</w:t>
+      </w:r>
+    </w:p>
+    <w:p>
+      <w:pPr>
+        <w:pStyle w:val="ListParagraph"/>
+        <w:numPr>
+          <w:ilvl w:val="0"/>
+          <w:numId w:val="4"/>
+        </w:numPr>
+      </w:pPr>
+      <w:r>
+        <w:t>Add Powers and Traps.</w:t>
       </w:r>
     </w:p>
     <w:p/>
@@ -708,7 +775,22 @@
         </w:numPr>
       </w:pPr>
       <w:r>
-        <w:t>Implement sell text screen.</w:t>
+        <w:t>Implement sell text scre</w:t>
+      </w:r>
+      <w:r>
+        <w:t>en.</w:t>
+      </w:r>
+    </w:p>
+    <w:p>
+      <w:pPr>
+        <w:pStyle w:val="ListParagraph"/>
+        <w:numPr>
+          <w:ilvl w:val="0"/>
+          <w:numId w:val="4"/>
+        </w:numPr>
+      </w:pPr>
+      <w:r>
+        <w:t>Implement the tutorial screen.</w:t>
       </w:r>
     </w:p>
     <w:p>
@@ -801,12 +883,12 @@
         <w:t>Release as closed alpha then closed beta.</w:t>
       </w:r>
     </w:p>
-    <w:p/>
     <w:p>
       <w:pPr>
         <w:pStyle w:val="Heading1"/>
       </w:pPr>
       <w:r>
+        <w:lastRenderedPageBreak/>
         <w:t>Milestone 6</w:t>
       </w:r>
     </w:p>
@@ -844,7 +926,6 @@
         </w:numPr>
       </w:pPr>
       <w:r>
-        <w:lastRenderedPageBreak/>
         <w:t>Finalise all the graphics and re-test it all.</w:t>
       </w:r>
     </w:p>
@@ -894,6 +975,18 @@
       </w:pPr>
       <w:r>
         <w:t>Standard has restricted level count.</w:t>
+      </w:r>
+    </w:p>
+    <w:p>
+      <w:pPr>
+        <w:pStyle w:val="ListParagraph"/>
+        <w:numPr>
+          <w:ilvl w:val="0"/>
+          <w:numId w:val="5"/>
+        </w:numPr>
+      </w:pPr>
+      <w:r>
+        <w:t>Polish Ghost and PacMan AI.</w:t>
       </w:r>
     </w:p>
     <w:p/>

</xml_diff>

<commit_message>
(Docs)  - Updated the milestone schedule pushing back the host/join and character select to milestone three.
git-svn-id: svn+ssh://supergirl.dreamhost.com/home/sulfate/svn/pikpik@38 d6e08b45-3f4a-0410-be67-99b8f2306d8d
</commit_message>
<xml_diff>
--- a/Docs/PMO Milestone Schedule.docx
+++ b/Docs/PMO Milestone Schedule.docx
@@ -479,24 +479,6 @@
         </w:numPr>
       </w:pPr>
       <w:r>
-        <w:rPr>
-          <w:strike/>
-        </w:rPr>
-        <w:t>Implement a very basic character select screen</w:t>
-      </w:r>
-      <w:r>
-        <w:t xml:space="preserve"> and host/join screen.</w:t>
-      </w:r>
-    </w:p>
-    <w:p>
-      <w:pPr>
-        <w:pStyle w:val="ListParagraph"/>
-        <w:numPr>
-          <w:ilvl w:val="0"/>
-          <w:numId w:val="2"/>
-        </w:numPr>
-      </w:pPr>
-      <w:r>
         <w:t>Implement a very basic lobby screen.</w:t>
       </w:r>
     </w:p>
@@ -600,6 +582,21 @@
       </w:pPr>
       <w:r>
         <w:t>Integrate fully and get connections/disconnections implemented.</w:t>
+      </w:r>
+    </w:p>
+    <w:p>
+      <w:pPr>
+        <w:pStyle w:val="ListParagraph"/>
+        <w:numPr>
+          <w:ilvl w:val="0"/>
+          <w:numId w:val="3"/>
+        </w:numPr>
+      </w:pPr>
+      <w:r>
+        <w:t>Implement a very basic character select screen</w:t>
+      </w:r>
+      <w:r>
+        <w:t xml:space="preserve"> and host/join screen.</w:t>
       </w:r>
     </w:p>
     <w:p>

</xml_diff>

<commit_message>
(Docs)  - Re-arranged some milestone tasks.
git-svn-id: svn+ssh://supergirl.dreamhost.com/home/sulfate/svn/pikpik@41 d6e08b45-3f4a-0410-be67-99b8f2306d8d
</commit_message>
<xml_diff>
--- a/Docs/PMO Milestone Schedule.docx
+++ b/Docs/PMO Milestone Schedule.docx
@@ -531,8 +531,14 @@
           <w:ilvl w:val="1"/>
           <w:numId w:val="3"/>
         </w:numPr>
-      </w:pPr>
-      <w:r>
+        <w:rPr>
+          <w:strike/>
+        </w:rPr>
+      </w:pPr>
+      <w:r>
+        <w:rPr>
+          <w:strike/>
+        </w:rPr>
         <w:t>Ghost bases.</w:t>
       </w:r>
     </w:p>
@@ -569,7 +575,10 @@
         </w:numPr>
       </w:pPr>
       <w:r>
-        <w:t>Add the networking system into the game.</w:t>
+        <w:t>Get</w:t>
+      </w:r>
+      <w:r>
+        <w:t xml:space="preserve"> connections/disconnections implemented.</w:t>
       </w:r>
     </w:p>
     <w:p>
@@ -581,7 +590,10 @@
         </w:numPr>
       </w:pPr>
       <w:r>
-        <w:t>Integrate fully and get connections/disconnections implemented.</w:t>
+        <w:t>Implement a very basic character select screen</w:t>
+      </w:r>
+      <w:r>
+        <w:t xml:space="preserve"> and host/join screen.</w:t>
       </w:r>
     </w:p>
     <w:p>
@@ -593,128 +605,107 @@
         </w:numPr>
       </w:pPr>
       <w:r>
-        <w:t>Implement a very basic character select screen</w:t>
-      </w:r>
-      <w:r>
-        <w:t xml:space="preserve"> and host/join screen.</w:t>
-      </w:r>
-    </w:p>
-    <w:p>
-      <w:pPr>
-        <w:pStyle w:val="ListParagraph"/>
-        <w:numPr>
-          <w:ilvl w:val="0"/>
-          <w:numId w:val="3"/>
+        <w:t>Add the pellet gauge to the game.</w:t>
+      </w:r>
+    </w:p>
+    <w:p/>
+    <w:p>
+      <w:pPr>
+        <w:pStyle w:val="Heading1"/>
+      </w:pPr>
+      <w:r>
+        <w:t>Milestone 4</w:t>
+      </w:r>
+    </w:p>
+    <w:p/>
+    <w:p>
+      <w:pPr>
+        <w:pStyle w:val="ListParagraph"/>
+        <w:numPr>
+          <w:ilvl w:val="0"/>
+          <w:numId w:val="4"/>
+        </w:numPr>
+      </w:pPr>
+      <w:r>
+        <w:t xml:space="preserve">Integrate </w:t>
+      </w:r>
+      <w:r>
+        <w:t>basic</w:t>
+      </w:r>
+      <w:r>
+        <w:t xml:space="preserve"> networking features into the gameplay.</w:t>
+      </w:r>
+    </w:p>
+    <w:p>
+      <w:pPr>
+        <w:pStyle w:val="ListParagraph"/>
+        <w:numPr>
+          <w:ilvl w:val="0"/>
+          <w:numId w:val="4"/>
+        </w:numPr>
+      </w:pPr>
+      <w:r>
+        <w:t>Add ping features and possibly voice chat to the lobby.</w:t>
+      </w:r>
+    </w:p>
+    <w:p>
+      <w:pPr>
+        <w:pStyle w:val="ListParagraph"/>
+        <w:numPr>
+          <w:ilvl w:val="0"/>
+          <w:numId w:val="4"/>
+        </w:numPr>
+      </w:pPr>
+      <w:r>
+        <w:t>Implement the radar system.</w:t>
+      </w:r>
+    </w:p>
+    <w:p>
+      <w:pPr>
+        <w:pStyle w:val="ListParagraph"/>
+        <w:numPr>
+          <w:ilvl w:val="0"/>
+          <w:numId w:val="4"/>
+        </w:numPr>
+      </w:pPr>
+      <w:r>
+        <w:t>Add menu sound and music into the game.</w:t>
+      </w:r>
+    </w:p>
+    <w:p>
+      <w:pPr>
+        <w:pStyle w:val="ListParagraph"/>
+        <w:numPr>
+          <w:ilvl w:val="0"/>
+          <w:numId w:val="4"/>
+        </w:numPr>
+      </w:pPr>
+      <w:r>
+        <w:t>Implement simple Ghost and PacMan AI.</w:t>
+      </w:r>
+    </w:p>
+    <w:p>
+      <w:pPr>
+        <w:pStyle w:val="ListParagraph"/>
+        <w:numPr>
+          <w:ilvl w:val="0"/>
+          <w:numId w:val="4"/>
+        </w:numPr>
+      </w:pPr>
+      <w:r>
+        <w:t>Add Powers and Traps.</w:t>
+      </w:r>
+    </w:p>
+    <w:p>
+      <w:pPr>
+        <w:pStyle w:val="ListParagraph"/>
+        <w:numPr>
+          <w:ilvl w:val="0"/>
+          <w:numId w:val="4"/>
         </w:numPr>
       </w:pPr>
       <w:r>
         <w:t>Network the lobby with text chat.</w:t>
-      </w:r>
-    </w:p>
-    <w:p>
-      <w:pPr>
-        <w:pStyle w:val="ListParagraph"/>
-        <w:numPr>
-          <w:ilvl w:val="0"/>
-          <w:numId w:val="3"/>
-        </w:numPr>
-      </w:pPr>
-      <w:r>
-        <w:t>Add the pellet gauge to the game.</w:t>
-      </w:r>
-    </w:p>
-    <w:p/>
-    <w:p>
-      <w:pPr>
-        <w:pStyle w:val="Heading1"/>
-      </w:pPr>
-      <w:r>
-        <w:t>Milestone 4</w:t>
-      </w:r>
-    </w:p>
-    <w:p/>
-    <w:p>
-      <w:pPr>
-        <w:pStyle w:val="ListParagraph"/>
-        <w:numPr>
-          <w:ilvl w:val="0"/>
-          <w:numId w:val="4"/>
-        </w:numPr>
-      </w:pPr>
-      <w:r>
-        <w:t>Integrate the networking features into the gameplay.</w:t>
-      </w:r>
-    </w:p>
-    <w:p>
-      <w:pPr>
-        <w:pStyle w:val="ListParagraph"/>
-        <w:numPr>
-          <w:ilvl w:val="0"/>
-          <w:numId w:val="4"/>
-        </w:numPr>
-      </w:pPr>
-      <w:r>
-        <w:t>Add ping features and possibly voice chat to the lobby.</w:t>
-      </w:r>
-    </w:p>
-    <w:p>
-      <w:pPr>
-        <w:pStyle w:val="ListParagraph"/>
-        <w:numPr>
-          <w:ilvl w:val="0"/>
-          <w:numId w:val="4"/>
-        </w:numPr>
-      </w:pPr>
-      <w:r>
-        <w:t>Implement an options screen where preferred settings can be set and changed.</w:t>
-      </w:r>
-    </w:p>
-    <w:p>
-      <w:pPr>
-        <w:pStyle w:val="ListParagraph"/>
-        <w:numPr>
-          <w:ilvl w:val="0"/>
-          <w:numId w:val="4"/>
-        </w:numPr>
-      </w:pPr>
-      <w:r>
-        <w:t>Implement the radar system.</w:t>
-      </w:r>
-    </w:p>
-    <w:p>
-      <w:pPr>
-        <w:pStyle w:val="ListParagraph"/>
-        <w:numPr>
-          <w:ilvl w:val="0"/>
-          <w:numId w:val="4"/>
-        </w:numPr>
-      </w:pPr>
-      <w:r>
-        <w:t>Add menu sound and music into the game.</w:t>
-      </w:r>
-    </w:p>
-    <w:p>
-      <w:pPr>
-        <w:pStyle w:val="ListParagraph"/>
-        <w:numPr>
-          <w:ilvl w:val="0"/>
-          <w:numId w:val="4"/>
-        </w:numPr>
-      </w:pPr>
-      <w:r>
-        <w:t>Implement simple Ghost and PacMan AI.</w:t>
-      </w:r>
-    </w:p>
-    <w:p>
-      <w:pPr>
-        <w:pStyle w:val="ListParagraph"/>
-        <w:numPr>
-          <w:ilvl w:val="0"/>
-          <w:numId w:val="4"/>
-        </w:numPr>
-      </w:pPr>
-      <w:r>
-        <w:t>Add Powers and Traps.</w:t>
       </w:r>
     </w:p>
     <w:p/>
@@ -1029,6 +1020,18 @@
       </w:pPr>
       <w:r>
         <w:t>Add in the tutorial screens to the menu.</w:t>
+      </w:r>
+    </w:p>
+    <w:p>
+      <w:pPr>
+        <w:pStyle w:val="ListParagraph"/>
+        <w:numPr>
+          <w:ilvl w:val="0"/>
+          <w:numId w:val="6"/>
+        </w:numPr>
+      </w:pPr>
+      <w:r>
+        <w:t>Implement an options screen where preferred settings can be set and changed.</w:t>
       </w:r>
     </w:p>
     <w:sectPr>

</xml_diff>

<commit_message>
(Docs)  - Updated the milestone doc.
git-svn-id: svn+ssh://supergirl.dreamhost.com/home/sulfate/svn/pikpik@56 d6e08b45-3f4a-0410-be67-99b8f2306d8d
</commit_message>
<xml_diff>
--- a/Docs/PMO Milestone Schedule.docx
+++ b/Docs/PMO Milestone Schedule.docx
@@ -363,8 +363,14 @@
           <w:ilvl w:val="0"/>
           <w:numId w:val="2"/>
         </w:numPr>
-      </w:pPr>
-      <w:r>
+        <w:rPr>
+          <w:strike/>
+        </w:rPr>
+      </w:pPr>
+      <w:r>
+        <w:rPr>
+          <w:strike/>
+        </w:rPr>
         <w:t>Finalise prototype images.</w:t>
       </w:r>
     </w:p>
@@ -477,18 +483,6 @@
           <w:ilvl w:val="0"/>
           <w:numId w:val="2"/>
         </w:numPr>
-      </w:pPr>
-      <w:r>
-        <w:t>Implement a very basic lobby screen.</w:t>
-      </w:r>
-    </w:p>
-    <w:p>
-      <w:pPr>
-        <w:pStyle w:val="ListParagraph"/>
-        <w:numPr>
-          <w:ilvl w:val="0"/>
-          <w:numId w:val="2"/>
-        </w:numPr>
         <w:rPr>
           <w:strike/>
         </w:rPr>
@@ -507,20 +501,20 @@
         <w:pStyle w:val="Heading1"/>
       </w:pPr>
       <w:r>
+        <w:t>Milestone 3</w:t>
+      </w:r>
+    </w:p>
+    <w:p/>
+    <w:p>
+      <w:pPr>
+        <w:pStyle w:val="ListParagraph"/>
+        <w:numPr>
+          <w:ilvl w:val="0"/>
+          <w:numId w:val="3"/>
+        </w:numPr>
+      </w:pPr>
+      <w:r>
         <w:lastRenderedPageBreak/>
-        <w:t>Milestone 3</w:t>
-      </w:r>
-    </w:p>
-    <w:p/>
-    <w:p>
-      <w:pPr>
-        <w:pStyle w:val="ListParagraph"/>
-        <w:numPr>
-          <w:ilvl w:val="0"/>
-          <w:numId w:val="3"/>
-        </w:numPr>
-      </w:pPr>
-      <w:r>
         <w:t>Add advanced map features to the game.</w:t>
       </w:r>
     </w:p>
@@ -549,8 +543,14 @@
           <w:ilvl w:val="1"/>
           <w:numId w:val="3"/>
         </w:numPr>
-      </w:pPr>
-      <w:r>
+        <w:rPr>
+          <w:strike/>
+        </w:rPr>
+      </w:pPr>
+      <w:r>
+        <w:rPr>
+          <w:strike/>
+        </w:rPr>
         <w:t>Warp fields.</w:t>
       </w:r>
     </w:p>
@@ -575,6 +575,18 @@
         </w:numPr>
       </w:pPr>
       <w:r>
+        <w:t>Implement a very basic lobby screen.</w:t>
+      </w:r>
+    </w:p>
+    <w:p>
+      <w:pPr>
+        <w:pStyle w:val="ListParagraph"/>
+        <w:numPr>
+          <w:ilvl w:val="0"/>
+          <w:numId w:val="3"/>
+        </w:numPr>
+      </w:pPr>
+      <w:r>
         <w:t>Get</w:t>
       </w:r>
       <w:r>
@@ -876,20 +888,20 @@
         <w:pStyle w:val="Heading1"/>
       </w:pPr>
       <w:r>
+        <w:t>Milestone 6</w:t>
+      </w:r>
+    </w:p>
+    <w:p/>
+    <w:p>
+      <w:pPr>
+        <w:pStyle w:val="ListParagraph"/>
+        <w:numPr>
+          <w:ilvl w:val="0"/>
+          <w:numId w:val="5"/>
+        </w:numPr>
+      </w:pPr>
+      <w:r>
         <w:lastRenderedPageBreak/>
-        <w:t>Milestone 6</w:t>
-      </w:r>
-    </w:p>
-    <w:p/>
-    <w:p>
-      <w:pPr>
-        <w:pStyle w:val="ListParagraph"/>
-        <w:numPr>
-          <w:ilvl w:val="0"/>
-          <w:numId w:val="5"/>
-        </w:numPr>
-      </w:pPr>
-      <w:r>
         <w:t>Create many more levels.</w:t>
       </w:r>
     </w:p>

</xml_diff>

<commit_message>
(Source)  - A count of pellets eaten is now kept.  - The animation system will now display the correct frame at all times and perform a catch-up if any sort of lag occurs. (Docs)  - Updated the milestone document to remove completed tasks and change "pellet gauge" to "interface".
git-svn-id: svn+ssh://supergirl.dreamhost.com/home/sulfate/svn/pikpik@74 d6e08b45-3f4a-0410-be67-99b8f2306d8d
</commit_message>
<xml_diff>
--- a/Docs/PMO Milestone Schedule.docx
+++ b/Docs/PMO Milestone Schedule.docx
@@ -173,21 +173,7 @@
         <w:rPr>
           <w:strike/>
         </w:rPr>
-        <w:t xml:space="preserve">Solution set up with </w:t>
-      </w:r>
-      <w:proofErr w:type="spellStart"/>
-      <w:r>
-        <w:rPr>
-          <w:strike/>
-        </w:rPr>
-        <w:t>Xen</w:t>
-      </w:r>
-      <w:proofErr w:type="spellEnd"/>
-      <w:r>
-        <w:rPr>
-          <w:strike/>
-        </w:rPr>
-        <w:t xml:space="preserve"> Engine &amp; HGE Engine.</w:t>
+        <w:t>Solution set up with Xen Engine &amp; HGE Engine.</w:t>
       </w:r>
     </w:p>
     <w:p>
@@ -573,8 +559,14 @@
           <w:ilvl w:val="0"/>
           <w:numId w:val="3"/>
         </w:numPr>
-      </w:pPr>
-      <w:r>
+        <w:rPr>
+          <w:strike/>
+        </w:rPr>
+      </w:pPr>
+      <w:r>
+        <w:rPr>
+          <w:strike/>
+        </w:rPr>
         <w:t>Implement a very basic lobby screen.</w:t>
       </w:r>
     </w:p>
@@ -585,11 +577,20 @@
           <w:ilvl w:val="0"/>
           <w:numId w:val="3"/>
         </w:numPr>
-      </w:pPr>
-      <w:r>
+        <w:rPr>
+          <w:strike/>
+        </w:rPr>
+      </w:pPr>
+      <w:r>
+        <w:rPr>
+          <w:strike/>
+        </w:rPr>
         <w:t>Get</w:t>
       </w:r>
       <w:r>
+        <w:rPr>
+          <w:strike/>
+        </w:rPr>
         <w:t xml:space="preserve"> connections/disconnections implemented.</w:t>
       </w:r>
     </w:p>
@@ -617,7 +618,13 @@
         </w:numPr>
       </w:pPr>
       <w:r>
-        <w:t>Add the pellet gauge to the game.</w:t>
+        <w:t xml:space="preserve">Add the </w:t>
+      </w:r>
+      <w:r>
+        <w:t>inventory to the game</w:t>
+      </w:r>
+      <w:r>
+        <w:t>.</w:t>
       </w:r>
     </w:p>
     <w:p/>

</xml_diff>

<commit_message>
(Source)  - Removed all capitalised type macros from Xen.  - Fixed a crash bug if practice mode was started more than once.  - xpoint and xrect are now types not macros.  - Moved game loading to several sub-functions and re-arranged the memory management.  - Moved all Game.cpp local functions to CGame.  - All ghosts are once again included. (RakNet)  - Added the right linker error disable code for mkdir(). (Docs)  - Updated the milestone doc.
git-svn-id: svn+ssh://supergirl.dreamhost.com/home/sulfate/svn/pikpik@88 d6e08b45-3f4a-0410-be67-99b8f2306d8d
</commit_message>
<xml_diff>
--- a/Docs/PMO Milestone Schedule.docx
+++ b/Docs/PMO Milestone Schedule.docx
@@ -173,7 +173,21 @@
         <w:rPr>
           <w:strike/>
         </w:rPr>
-        <w:t>Solution set up with Xen Engine &amp; HGE Engine.</w:t>
+        <w:t xml:space="preserve">Solution set up with </w:t>
+      </w:r>
+      <w:proofErr w:type="spellStart"/>
+      <w:r>
+        <w:rPr>
+          <w:strike/>
+        </w:rPr>
+        <w:t>Xen</w:t>
+      </w:r>
+      <w:proofErr w:type="spellEnd"/>
+      <w:r>
+        <w:rPr>
+          <w:strike/>
+        </w:rPr>
+        <w:t xml:space="preserve"> Engine &amp; HGE Engine.</w:t>
       </w:r>
     </w:p>
     <w:p>
@@ -498,8 +512,14 @@
           <w:ilvl w:val="0"/>
           <w:numId w:val="3"/>
         </w:numPr>
-      </w:pPr>
-      <w:r>
+        <w:rPr>
+          <w:strike/>
+        </w:rPr>
+      </w:pPr>
+      <w:r>
+        <w:rPr>
+          <w:strike/>
+        </w:rPr>
         <w:lastRenderedPageBreak/>
         <w:t>Add advanced map features to the game.</w:t>
       </w:r>
@@ -547,8 +567,14 @@
           <w:ilvl w:val="1"/>
           <w:numId w:val="3"/>
         </w:numPr>
-      </w:pPr>
-      <w:r>
+        <w:rPr>
+          <w:color w:val="D9D9D9" w:themeColor="background1" w:themeShade="D9"/>
+        </w:rPr>
+      </w:pPr>
+      <w:r>
+        <w:rPr>
+          <w:color w:val="D9D9D9" w:themeColor="background1" w:themeShade="D9"/>
+        </w:rPr>
         <w:t>Power pellets &amp; eating ghosts.</w:t>
       </w:r>
     </w:p>
@@ -606,7 +632,16 @@
         <w:t>Implement a very basic character select screen</w:t>
       </w:r>
       <w:r>
-        <w:t xml:space="preserve"> and host/join screen.</w:t>
+        <w:t xml:space="preserve"> and </w:t>
+      </w:r>
+      <w:r>
+        <w:rPr>
+          <w:strike/>
+        </w:rPr>
+        <w:t>host/join screen</w:t>
+      </w:r>
+      <w:r>
+        <w:t>.</w:t>
       </w:r>
     </w:p>
     <w:p>
@@ -652,7 +687,15 @@
         <w:t>basic</w:t>
       </w:r>
       <w:r>
-        <w:t xml:space="preserve"> networking features into the gameplay.</w:t>
+        <w:t xml:space="preserve"> networking features into the </w:t>
+      </w:r>
+      <w:proofErr w:type="spellStart"/>
+      <w:r>
+        <w:t>gameplay</w:t>
+      </w:r>
+      <w:proofErr w:type="spellEnd"/>
+      <w:r>
+        <w:t>.</w:t>
       </w:r>
     </w:p>
     <w:p>
@@ -700,7 +743,15 @@
         </w:numPr>
       </w:pPr>
       <w:r>
-        <w:t>Implement simple Ghost and PacMan AI.</w:t>
+        <w:t xml:space="preserve">Implement simple Ghost and </w:t>
+      </w:r>
+      <w:proofErr w:type="spellStart"/>
+      <w:r>
+        <w:t>PacMan</w:t>
+      </w:r>
+      <w:proofErr w:type="spellEnd"/>
+      <w:r>
+        <w:t xml:space="preserve"> AI.</w:t>
       </w:r>
     </w:p>
     <w:p>
@@ -957,7 +1008,15 @@
         </w:numPr>
       </w:pPr>
       <w:r>
-        <w:t>Polish Ghost and PacMan AI.</w:t>
+        <w:t xml:space="preserve">Polish Ghost and </w:t>
+      </w:r>
+      <w:proofErr w:type="spellStart"/>
+      <w:r>
+        <w:t>PacMan</w:t>
+      </w:r>
+      <w:proofErr w:type="spellEnd"/>
+      <w:r>
+        <w:t xml:space="preserve"> AI.</w:t>
       </w:r>
     </w:p>
     <w:p>

</xml_diff>

<commit_message>
- Added some more networking/save notes and made a few document re-arrangements. - Added the beginnings of the CSaveManager class. - Added the beginnings of the CVisorScreen class. - The player is now a collidable object (collision not implemented). - The collision manage can now render debug information (disabled).
git-svn-id: svn+ssh://supergirl.dreamhost.com/home/sulfate/svn/pikpik@116 d6e08b45-3f4a-0410-be67-99b8f2306d8d
</commit_message>
<xml_diff>
--- a/Docs/PMO Milestone Schedule.docx
+++ b/Docs/PMO Milestone Schedule.docx
@@ -31,19 +31,7 @@
         <w:t xml:space="preserve"> </w:t>
       </w:r>
     </w:p>
-    <w:p>
-      <w:pPr>
-        <w:rPr>
-          <w:rStyle w:val="SubtleEmphasis"/>
-        </w:rPr>
-      </w:pPr>
-      <w:r>
-        <w:rPr>
-          <w:rStyle w:val="SubtleEmphasis"/>
-        </w:rPr>
-        <w:t>Completed - 12:39, 13/04/2008</w:t>
-      </w:r>
-    </w:p>
+    <w:p/>
     <w:p>
       <w:pPr>
         <w:pStyle w:val="ListParagraph"/>
@@ -679,22 +667,40 @@
           <w:ilvl w:val="0"/>
           <w:numId w:val="4"/>
         </w:numPr>
-      </w:pPr>
-      <w:r>
+        <w:rPr>
+          <w:strike/>
+        </w:rPr>
+      </w:pPr>
+      <w:r>
+        <w:rPr>
+          <w:strike/>
+        </w:rPr>
         <w:t xml:space="preserve">Integrate </w:t>
       </w:r>
       <w:r>
+        <w:rPr>
+          <w:strike/>
+        </w:rPr>
         <w:t>basic</w:t>
       </w:r>
       <w:r>
+        <w:rPr>
+          <w:strike/>
+        </w:rPr>
         <w:t xml:space="preserve"> networking features into the </w:t>
       </w:r>
       <w:proofErr w:type="spellStart"/>
       <w:r>
+        <w:rPr>
+          <w:strike/>
+        </w:rPr>
         <w:t>gameplay</w:t>
       </w:r>
       <w:proofErr w:type="spellEnd"/>
       <w:r>
+        <w:rPr>
+          <w:strike/>
+        </w:rPr>
         <w:t>.</w:t>
       </w:r>
     </w:p>
@@ -705,9 +711,21 @@
           <w:ilvl w:val="0"/>
           <w:numId w:val="4"/>
         </w:numPr>
-      </w:pPr>
-      <w:r>
-        <w:t>Add ping features and possibly voice chat to the lobby.</w:t>
+        <w:rPr>
+          <w:strike/>
+        </w:rPr>
+      </w:pPr>
+      <w:r>
+        <w:rPr>
+          <w:strike/>
+        </w:rPr>
+        <w:t>Add ping features</w:t>
+      </w:r>
+      <w:r>
+        <w:rPr>
+          <w:strike/>
+        </w:rPr>
+        <w:t>.</w:t>
       </w:r>
     </w:p>
     <w:p>
@@ -719,6 +737,33 @@
         </w:numPr>
       </w:pPr>
       <w:r>
+        <w:t xml:space="preserve">Add </w:t>
+      </w:r>
+      <w:r>
+        <w:t>voice chat to the lobby</w:t>
+      </w:r>
+      <w:r>
+        <w:t>/game</w:t>
+      </w:r>
+      <w:r>
+        <w:t>.</w:t>
+      </w:r>
+    </w:p>
+    <w:p>
+      <w:pPr>
+        <w:pStyle w:val="ListParagraph"/>
+        <w:numPr>
+          <w:ilvl w:val="0"/>
+          <w:numId w:val="4"/>
+        </w:numPr>
+        <w:rPr>
+          <w:strike/>
+        </w:rPr>
+      </w:pPr>
+      <w:r>
+        <w:rPr>
+          <w:strike/>
+        </w:rPr>
         <w:t>Implement the radar system.</w:t>
       </w:r>
     </w:p>
@@ -741,16 +786,28 @@
           <w:ilvl w:val="0"/>
           <w:numId w:val="4"/>
         </w:numPr>
-      </w:pPr>
-      <w:r>
+        <w:rPr>
+          <w:strike/>
+        </w:rPr>
+      </w:pPr>
+      <w:r>
+        <w:rPr>
+          <w:strike/>
+        </w:rPr>
         <w:t xml:space="preserve">Implement simple Ghost and </w:t>
       </w:r>
       <w:proofErr w:type="spellStart"/>
       <w:r>
+        <w:rPr>
+          <w:strike/>
+        </w:rPr>
         <w:t>PacMan</w:t>
       </w:r>
       <w:proofErr w:type="spellEnd"/>
       <w:r>
+        <w:rPr>
+          <w:strike/>
+        </w:rPr>
         <w:t xml:space="preserve"> AI.</w:t>
       </w:r>
     </w:p>
@@ -761,8 +818,14 @@
           <w:ilvl w:val="0"/>
           <w:numId w:val="4"/>
         </w:numPr>
-      </w:pPr>
-      <w:r>
+        <w:rPr>
+          <w:color w:val="D9D9D9" w:themeColor="background1" w:themeShade="D9"/>
+        </w:rPr>
+      </w:pPr>
+      <w:r>
+        <w:rPr>
+          <w:color w:val="D9D9D9" w:themeColor="background1" w:themeShade="D9"/>
+        </w:rPr>
         <w:t>Add Powers and Traps.</w:t>
       </w:r>
     </w:p>
@@ -809,7 +872,34 @@
         </w:numPr>
       </w:pPr>
       <w:r>
-        <w:t>Add in secure play online.</w:t>
+        <w:t>Implement sell text scre</w:t>
+      </w:r>
+      <w:r>
+        <w:t>en.</w:t>
+      </w:r>
+    </w:p>
+    <w:p>
+      <w:pPr>
+        <w:pStyle w:val="ListParagraph"/>
+        <w:numPr>
+          <w:ilvl w:val="0"/>
+          <w:numId w:val="4"/>
+        </w:numPr>
+      </w:pPr>
+      <w:r>
+        <w:t>Implement the tutorial screen.</w:t>
+      </w:r>
+    </w:p>
+    <w:p>
+      <w:pPr>
+        <w:pStyle w:val="ListParagraph"/>
+        <w:numPr>
+          <w:ilvl w:val="0"/>
+          <w:numId w:val="4"/>
+        </w:numPr>
+      </w:pPr>
+      <w:r>
+        <w:t>Polish all other features ready for a release.</w:t>
       </w:r>
     </w:p>
     <w:p>
@@ -821,46 +911,13 @@
         </w:numPr>
       </w:pPr>
       <w:r>
-        <w:t>Only update when in a small radius of the player character.</w:t>
-      </w:r>
-    </w:p>
-    <w:p>
-      <w:pPr>
-        <w:pStyle w:val="ListParagraph"/>
-        <w:numPr>
-          <w:ilvl w:val="0"/>
-          <w:numId w:val="4"/>
-        </w:numPr>
-      </w:pPr>
-      <w:r>
-        <w:t>Implement sell text scre</w:t>
-      </w:r>
-      <w:r>
-        <w:t>en.</w:t>
-      </w:r>
-    </w:p>
-    <w:p>
-      <w:pPr>
-        <w:pStyle w:val="ListParagraph"/>
-        <w:numPr>
-          <w:ilvl w:val="0"/>
-          <w:numId w:val="4"/>
-        </w:numPr>
-      </w:pPr>
-      <w:r>
-        <w:t>Implement the tutorial screen.</w:t>
-      </w:r>
-    </w:p>
-    <w:p>
-      <w:pPr>
-        <w:pStyle w:val="ListParagraph"/>
-        <w:numPr>
-          <w:ilvl w:val="0"/>
-          <w:numId w:val="4"/>
-        </w:numPr>
-      </w:pPr>
-      <w:r>
-        <w:t>Polish all other features ready for a release.</w:t>
+        <w:t xml:space="preserve">Implement transitions to and from </w:t>
+      </w:r>
+      <w:r>
+        <w:t>various</w:t>
+      </w:r>
+      <w:r>
+        <w:t xml:space="preserve"> screens.</w:t>
       </w:r>
     </w:p>
     <w:p>
@@ -872,13 +929,7 @@
         </w:numPr>
       </w:pPr>
       <w:r>
-        <w:t xml:space="preserve">Implement transitions to and from </w:t>
-      </w:r>
-      <w:r>
-        <w:t>various</w:t>
-      </w:r>
-      <w:r>
-        <w:t xml:space="preserve"> screens.</w:t>
+        <w:t>Add pausing and pause menus.</w:t>
       </w:r>
     </w:p>
     <w:p>
@@ -890,7 +941,7 @@
         </w:numPr>
       </w:pPr>
       <w:r>
-        <w:t>Add pausing and pause menus.</w:t>
+        <w:t>Add connection/disconnection messages and online game chat.</w:t>
       </w:r>
     </w:p>
     <w:p>
@@ -902,19 +953,19 @@
         </w:numPr>
       </w:pPr>
       <w:r>
-        <w:t>Add connection/disconnection messages and online game chat.</w:t>
-      </w:r>
-    </w:p>
-    <w:p>
-      <w:pPr>
-        <w:pStyle w:val="ListParagraph"/>
-        <w:numPr>
-          <w:ilvl w:val="1"/>
+        <w:t>Polish some of the important game graphics.</w:t>
+      </w:r>
+    </w:p>
+    <w:p>
+      <w:pPr>
+        <w:pStyle w:val="ListParagraph"/>
+        <w:numPr>
+          <w:ilvl w:val="0"/>
           <w:numId w:val="4"/>
         </w:numPr>
       </w:pPr>
       <w:r>
-        <w:t>Polish some of the important game graphics.</w:t>
+        <w:t>Create a demo with 1-5 levels.</w:t>
       </w:r>
     </w:p>
     <w:p>
@@ -926,18 +977,6 @@
         </w:numPr>
       </w:pPr>
       <w:r>
-        <w:t>Create a demo with 1-5 levels.</w:t>
-      </w:r>
-    </w:p>
-    <w:p>
-      <w:pPr>
-        <w:pStyle w:val="ListParagraph"/>
-        <w:numPr>
-          <w:ilvl w:val="0"/>
-          <w:numId w:val="4"/>
-        </w:numPr>
-      </w:pPr>
-      <w:r>
         <w:t>Release as closed alpha then closed beta.</w:t>
       </w:r>
     </w:p>
@@ -959,7 +998,6 @@
         </w:numPr>
       </w:pPr>
       <w:r>
-        <w:lastRenderedPageBreak/>
         <w:t>Create many more levels.</w:t>
       </w:r>
     </w:p>
@@ -972,6 +1010,7 @@
         </w:numPr>
       </w:pPr>
       <w:r>
+        <w:lastRenderedPageBreak/>
         <w:t>Possibly with the addition of a map editor.</w:t>
       </w:r>
     </w:p>
@@ -1085,7 +1124,16 @@
         </w:numPr>
       </w:pPr>
       <w:r>
-        <w:t>Integrate some stats recording and matchmaking with the website.</w:t>
+        <w:t xml:space="preserve">Integrate some stats recording and </w:t>
+      </w:r>
+      <w:r>
+        <w:rPr>
+          <w:strike/>
+        </w:rPr>
+        <w:t>matchmaking</w:t>
+      </w:r>
+      <w:r>
+        <w:t xml:space="preserve"> with the website.</w:t>
       </w:r>
     </w:p>
     <w:p>

</xml_diff>